<commit_message>
Corrigido erros de grafia
</commit_message>
<xml_diff>
--- a/docs/ALTERDATA_RESTAPI_DOCUMENTO_DE_ARQUITETURA.docx
+++ b/docs/ALTERDATA_RESTAPI_DOCUMENTO_DE_ARQUITETURA.docx
@@ -54,6 +54,16 @@
           <w:szCs w:val="50"/>
         </w:rPr>
       </w:pPr>
+      <w:r>
+        <w:rPr>
+          <w:b/>
+          <w:bCs/>
+          <w:color w:val="365F91"/>
+          <w:sz w:val="50"/>
+          <w:szCs w:val="50"/>
+        </w:rPr>
+        <w:t xml:space="preserve">SVR </w:t>
+      </w:r>
       <w:r>
         <w:rPr>
           <w:b/>
@@ -975,7 +985,7 @@
           <w:r>
             <w:fldChar w:fldCharType="separate"/>
           </w:r>
-          <w:hyperlink w:anchor="_Toc48773703" w:history="1">
+          <w:hyperlink w:anchor="_Toc48858923" w:history="1">
             <w:r>
               <w:rPr>
                 <w:rStyle w:val="Hyperlink"/>
@@ -1013,7 +1023,7 @@
               <w:rPr>
                 <w:webHidden/>
               </w:rPr>
-              <w:instrText xml:space="preserve"> PAGEREF _Toc48773703 \h </w:instrText>
+              <w:instrText xml:space="preserve"> PAGEREF _Toc48858923 \h </w:instrText>
             </w:r>
             <w:r>
               <w:rPr>
@@ -1048,7 +1058,7 @@
               <w:lang w:eastAsia="pt-BR"/>
             </w:rPr>
           </w:pPr>
-          <w:hyperlink w:anchor="_Toc48773704" w:history="1">
+          <w:hyperlink w:anchor="_Toc48858924" w:history="1">
             <w:r>
               <w:rPr>
                 <w:rStyle w:val="Hyperlink"/>
@@ -1086,7 +1096,7 @@
               <w:rPr>
                 <w:webHidden/>
               </w:rPr>
-              <w:instrText xml:space="preserve"> PAGEREF _Toc48773704 \h </w:instrText>
+              <w:instrText xml:space="preserve"> PAGEREF _Toc48858924 \h </w:instrText>
             </w:r>
             <w:r>
               <w:rPr>
@@ -1121,7 +1131,7 @@
               <w:lang w:eastAsia="pt-BR"/>
             </w:rPr>
           </w:pPr>
-          <w:hyperlink w:anchor="_Toc48773705" w:history="1">
+          <w:hyperlink w:anchor="_Toc48858925" w:history="1">
             <w:r>
               <w:rPr>
                 <w:rStyle w:val="Hyperlink"/>
@@ -1141,7 +1151,7 @@
                 <w:rStyle w:val="Hyperlink"/>
                 <w:rFonts w:cstheme="minorHAnsi"/>
               </w:rPr>
-              <w:t>Web API</w:t>
+              <w:t>A Web API</w:t>
             </w:r>
             <w:r>
               <w:rPr>
@@ -1159,7 +1169,7 @@
               <w:rPr>
                 <w:webHidden/>
               </w:rPr>
-              <w:instrText xml:space="preserve"> PAGEREF _Toc48773705 \h </w:instrText>
+              <w:instrText xml:space="preserve"> PAGEREF _Toc48858925 \h </w:instrText>
             </w:r>
             <w:r>
               <w:rPr>
@@ -1194,7 +1204,7 @@
               <w:lang w:eastAsia="pt-BR"/>
             </w:rPr>
           </w:pPr>
-          <w:hyperlink w:anchor="_Toc48773706" w:history="1">
+          <w:hyperlink w:anchor="_Toc48858926" w:history="1">
             <w:r>
               <w:rPr>
                 <w:rStyle w:val="Hyperlink"/>
@@ -1232,7 +1242,7 @@
               <w:rPr>
                 <w:webHidden/>
               </w:rPr>
-              <w:instrText xml:space="preserve"> PAGEREF _Toc48773706 \h </w:instrText>
+              <w:instrText xml:space="preserve"> PAGEREF _Toc48858926 \h </w:instrText>
             </w:r>
             <w:r>
               <w:rPr>
@@ -1249,7 +1259,7 @@
               <w:rPr>
                 <w:webHidden/>
               </w:rPr>
-              <w:t>4</w:t>
+              <w:t>5</w:t>
             </w:r>
             <w:r>
               <w:rPr>
@@ -1267,7 +1277,7 @@
               <w:lang w:eastAsia="pt-BR"/>
             </w:rPr>
           </w:pPr>
-          <w:hyperlink w:anchor="_Toc48773707" w:history="1">
+          <w:hyperlink w:anchor="_Toc48858927" w:history="1">
             <w:r>
               <w:rPr>
                 <w:rStyle w:val="Hyperlink"/>
@@ -1287,7 +1297,7 @@
                 <w:rStyle w:val="Hyperlink"/>
                 <w:rFonts w:cstheme="minorHAnsi"/>
               </w:rPr>
-              <w:t>Relação de Padrões de projetos e BilBiotecas</w:t>
+              <w:t>Relação de Padrões de projetos, Frameworks e Bibliotecas Adotadas</w:t>
             </w:r>
             <w:r>
               <w:rPr>
@@ -1305,7 +1315,7 @@
               <w:rPr>
                 <w:webHidden/>
               </w:rPr>
-              <w:instrText xml:space="preserve"> PAGEREF _Toc48773707 \h </w:instrText>
+              <w:instrText xml:space="preserve"> PAGEREF _Toc48858927 \h </w:instrText>
             </w:r>
             <w:r>
               <w:rPr>
@@ -1322,7 +1332,78 @@
               <w:rPr>
                 <w:webHidden/>
               </w:rPr>
-              <w:t>6</w:t>
+              <w:t>7</w:t>
+            </w:r>
+            <w:r>
+              <w:rPr>
+                <w:webHidden/>
+              </w:rPr>
+              <w:fldChar w:fldCharType="end"/>
+            </w:r>
+          </w:hyperlink>
+        </w:p>
+        <w:p>
+          <w:pPr>
+            <w:pStyle w:val="Sumrio1"/>
+            <w:rPr>
+              <w:rFonts w:eastAsiaTheme="minorEastAsia"/>
+              <w:lang w:eastAsia="pt-BR"/>
+            </w:rPr>
+          </w:pPr>
+          <w:hyperlink w:anchor="_Toc48858928" w:history="1">
+            <w:r>
+              <w:rPr>
+                <w:rStyle w:val="Hyperlink"/>
+              </w:rPr>
+              <w:t>6.</w:t>
+            </w:r>
+            <w:r>
+              <w:rPr>
+                <w:rFonts w:eastAsiaTheme="minorEastAsia"/>
+                <w:lang w:eastAsia="pt-BR"/>
+              </w:rPr>
+              <w:tab/>
+            </w:r>
+            <w:r>
+              <w:rPr>
+                <w:rStyle w:val="Hyperlink"/>
+              </w:rPr>
+              <w:t>Banco de Dados</w:t>
+            </w:r>
+            <w:r>
+              <w:rPr>
+                <w:webHidden/>
+              </w:rPr>
+              <w:tab/>
+            </w:r>
+            <w:r>
+              <w:rPr>
+                <w:webHidden/>
+              </w:rPr>
+              <w:fldChar w:fldCharType="begin"/>
+            </w:r>
+            <w:r>
+              <w:rPr>
+                <w:webHidden/>
+              </w:rPr>
+              <w:instrText xml:space="preserve"> PAGEREF _Toc48858928 \h </w:instrText>
+            </w:r>
+            <w:r>
+              <w:rPr>
+                <w:webHidden/>
+              </w:rPr>
+            </w:r>
+            <w:r>
+              <w:rPr>
+                <w:webHidden/>
+              </w:rPr>
+              <w:fldChar w:fldCharType="separate"/>
+            </w:r>
+            <w:r>
+              <w:rPr>
+                <w:webHidden/>
+              </w:rPr>
+              <w:t>8</w:t>
             </w:r>
             <w:r>
               <w:rPr>
@@ -1372,7 +1453,7 @@
           <w:rFonts w:asciiTheme="minorHAnsi" w:hAnsiTheme="minorHAnsi" w:cstheme="minorHAnsi"/>
         </w:rPr>
       </w:pPr>
-      <w:bookmarkStart w:id="1" w:name="_Toc48773703"/>
+      <w:bookmarkStart w:id="1" w:name="_Toc48858923"/>
       <w:bookmarkEnd w:id="0"/>
       <w:r>
         <w:rPr>
@@ -1459,7 +1540,7 @@
           <w:rFonts w:asciiTheme="minorHAnsi" w:hAnsiTheme="minorHAnsi" w:cstheme="minorHAnsi"/>
         </w:rPr>
       </w:pPr>
-      <w:bookmarkStart w:id="2" w:name="_Toc48773704"/>
+      <w:bookmarkStart w:id="2" w:name="_Toc48858924"/>
       <w:r>
         <w:rPr>
           <w:rFonts w:asciiTheme="minorHAnsi" w:hAnsiTheme="minorHAnsi" w:cstheme="minorHAnsi"/>
@@ -1498,14 +1579,44 @@
           <w:sz w:val="24"/>
           <w:szCs w:val="24"/>
         </w:rPr>
+        <w:t>SVR (</w:t>
+      </w:r>
+      <w:r>
+        <w:rPr>
+          <w:rFonts w:cstheme="minorHAnsi"/>
+          <w:b/>
+          <w:bCs/>
+          <w:sz w:val="24"/>
+          <w:szCs w:val="24"/>
+        </w:rPr>
         <w:t>Sistema de Votação de Recursos</w:t>
       </w:r>
       <w:r>
         <w:rPr>
           <w:rFonts w:cstheme="minorHAnsi"/>
+          <w:b/>
+          <w:bCs/>
           <w:sz w:val="24"/>
           <w:szCs w:val="24"/>
         </w:rPr>
+        <w:t>)</w:t>
+      </w:r>
+      <w:r>
+        <w:rPr>
+          <w:rFonts w:cstheme="minorHAnsi"/>
+          <w:b/>
+          <w:bCs/>
+          <w:sz w:val="24"/>
+          <w:szCs w:val="24"/>
+        </w:rPr>
+        <w:t xml:space="preserve"> </w:t>
+      </w:r>
+      <w:r>
+        <w:rPr>
+          <w:rFonts w:cstheme="minorHAnsi"/>
+          <w:sz w:val="24"/>
+          <w:szCs w:val="24"/>
+        </w:rPr>
         <w:t xml:space="preserve"> foi concebido com a necessidade de ajudar a Alterdata a priorizar as funcionalidades que mais agregam valor aos clientes através de um processo de votação, onde funcionários de todas as filiais da companhia podem acessar o sistema e votar no recurso que acreditam ser mais importante. Com isso a empresa poderá ter um controle e um mapa para ajudar a atender melhor </w:t>
       </w:r>
       <w:r>
@@ -1532,7 +1643,13 @@
           <w:rFonts w:asciiTheme="minorHAnsi" w:hAnsiTheme="minorHAnsi" w:cstheme="minorHAnsi"/>
         </w:rPr>
       </w:pPr>
-      <w:bookmarkStart w:id="3" w:name="_Toc48773705"/>
+      <w:bookmarkStart w:id="3" w:name="_Toc48858925"/>
+      <w:r>
+        <w:rPr>
+          <w:rFonts w:asciiTheme="minorHAnsi" w:hAnsiTheme="minorHAnsi" w:cstheme="minorHAnsi"/>
+        </w:rPr>
+        <w:t xml:space="preserve">A </w:t>
+      </w:r>
       <w:r>
         <w:rPr>
           <w:rFonts w:asciiTheme="minorHAnsi" w:hAnsiTheme="minorHAnsi" w:cstheme="minorHAnsi"/>
@@ -1925,7 +2042,7 @@
           <w:rFonts w:asciiTheme="minorHAnsi" w:hAnsiTheme="minorHAnsi" w:cstheme="minorHAnsi"/>
         </w:rPr>
       </w:pPr>
-      <w:bookmarkStart w:id="4" w:name="_Toc48773706"/>
+      <w:bookmarkStart w:id="4" w:name="_Toc48858926"/>
       <w:r>
         <w:rPr>
           <w:rFonts w:asciiTheme="minorHAnsi" w:hAnsiTheme="minorHAnsi" w:cstheme="minorHAnsi"/>
@@ -2926,7 +3043,7 @@
           <w:rFonts w:asciiTheme="minorHAnsi" w:hAnsiTheme="minorHAnsi" w:cstheme="minorHAnsi"/>
         </w:rPr>
       </w:pPr>
-      <w:bookmarkStart w:id="5" w:name="_Toc48773707"/>
+      <w:bookmarkStart w:id="5" w:name="_Toc48858927"/>
       <w:r>
         <w:rPr>
           <w:rFonts w:asciiTheme="minorHAnsi" w:hAnsiTheme="minorHAnsi" w:cstheme="minorHAnsi"/>
@@ -2970,13 +3087,13 @@
         </w:rPr>
         <w:t>iotecas</w:t>
       </w:r>
+      <w:r>
+        <w:rPr>
+          <w:rFonts w:asciiTheme="minorHAnsi" w:hAnsiTheme="minorHAnsi" w:cstheme="minorHAnsi"/>
+        </w:rPr>
+        <w:t xml:space="preserve"> Adotadas</w:t>
+      </w:r>
       <w:bookmarkEnd w:id="5"/>
-      <w:r>
-        <w:rPr>
-          <w:rFonts w:asciiTheme="minorHAnsi" w:hAnsiTheme="minorHAnsi" w:cstheme="minorHAnsi"/>
-        </w:rPr>
-        <w:t xml:space="preserve"> Adotadadas</w:t>
-      </w:r>
     </w:p>
     <w:p>
       <w:pPr>
@@ -3526,10 +3643,12 @@
       <w:pPr>
         <w:pStyle w:val="Ttulo1"/>
       </w:pPr>
+      <w:bookmarkStart w:id="6" w:name="_Toc48858928"/>
       <w:r>
         <w:lastRenderedPageBreak/>
         <w:t>Banco de Dados</w:t>
       </w:r>
+      <w:bookmarkEnd w:id="6"/>
     </w:p>
     <w:p/>
     <w:p>

</xml_diff>